<commit_message>
spring annotation based stateless authentication
</commit_message>
<xml_diff>
--- a/documents/CoreJava Concepts.docx
+++ b/documents/CoreJava Concepts.docx
@@ -179,15 +179,6 @@
           <w:t>https://www.youtube.com/watch?v=ZBJ0u9MaKtM</w:t>
         </w:r>
       </w:hyperlink>
-    </w:p>
-    <w:p>
-      <w:pPr>
-        <w:rPr>
-          <w:rFonts w:asciiTheme="majorHAnsi" w:hAnsiTheme="majorHAnsi"/>
-          <w:sz w:val="28"/>
-          <w:szCs w:val="28"/>
-        </w:rPr>
-      </w:pPr>
     </w:p>
     <w:p>
       <w:pPr>
@@ -452,7 +443,6 @@
           <w:sz w:val="28"/>
           <w:szCs w:val="28"/>
         </w:rPr>
-        <w:lastRenderedPageBreak/>
         <w:t>Initialize</w:t>
       </w:r>
     </w:p>
@@ -1493,70 +1483,8 @@
     <w:p>
       <w:pPr>
         <w:pStyle w:val="ListParagraph"/>
-        <w:numPr>
-          <w:ilvl w:val="0"/>
-          <w:numId w:val="6"/>
-        </w:numPr>
-        <w:rPr>
-          <w:rFonts w:asciiTheme="majorHAnsi" w:hAnsiTheme="majorHAnsi"/>
-          <w:b/>
-          <w:sz w:val="28"/>
-          <w:szCs w:val="28"/>
-        </w:rPr>
-      </w:pPr>
-      <w:r>
-        <w:rPr>
-          <w:rFonts w:asciiTheme="majorHAnsi" w:hAnsiTheme="majorHAnsi"/>
-          <w:b/>
-          <w:sz w:val="28"/>
-          <w:szCs w:val="28"/>
-        </w:rPr>
-        <w:t xml:space="preserve">JIT compiler: </w:t>
-      </w:r>
-      <w:r>
-        <w:rPr>
-          <w:rFonts w:asciiTheme="majorHAnsi" w:hAnsiTheme="majorHAnsi"/>
-          <w:sz w:val="28"/>
-          <w:szCs w:val="28"/>
-        </w:rPr>
-        <w:t xml:space="preserve">repeatedly interpreted instructions directly compilter on the fly </w:t>
-      </w:r>
-    </w:p>
-    <w:p>
-      <w:pPr>
-        <w:pStyle w:val="ListParagraph"/>
-        <w:rPr>
-          <w:rFonts w:asciiTheme="majorHAnsi" w:hAnsiTheme="majorHAnsi"/>
-          <w:b/>
-          <w:sz w:val="28"/>
-          <w:szCs w:val="28"/>
-        </w:rPr>
-      </w:pPr>
-    </w:p>
-    <w:p>
-      <w:pPr>
-        <w:pStyle w:val="ListParagraph"/>
-        <w:rPr>
-          <w:rFonts w:asciiTheme="majorHAnsi" w:hAnsiTheme="majorHAnsi"/>
-          <w:sz w:val="28"/>
-          <w:szCs w:val="28"/>
-        </w:rPr>
-      </w:pPr>
-      <w:r>
-        <w:rPr>
-          <w:rFonts w:asciiTheme="majorHAnsi" w:hAnsiTheme="majorHAnsi"/>
-          <w:sz w:val="28"/>
-          <w:szCs w:val="28"/>
-        </w:rPr>
-        <w:t>The just-in-time compiler comes with the virtual machine and is used optionally. It compiles the bytecode into platform-specific executable code that is immediately executed. Sun Microsystems suggests that it's usually faster to select the JIT compiler option, especially if the method executable is repeatedly reused.</w:t>
-      </w:r>
-    </w:p>
-    <w:p>
-      <w:pPr>
-        <w:pStyle w:val="ListParagraph"/>
-        <w:rPr>
-          <w:rFonts w:asciiTheme="majorHAnsi" w:hAnsiTheme="majorHAnsi"/>
-          <w:b/>
+        <w:rPr>
+          <w:rFonts w:asciiTheme="majorHAnsi" w:hAnsiTheme="majorHAnsi"/>
           <w:sz w:val="28"/>
           <w:szCs w:val="28"/>
         </w:rPr>
@@ -1571,7 +1499,96 @@
         </w:numPr>
         <w:rPr>
           <w:rFonts w:asciiTheme="majorHAnsi" w:hAnsiTheme="majorHAnsi"/>
-          <w:b/>
+          <w:sz w:val="28"/>
+          <w:szCs w:val="28"/>
+        </w:rPr>
+      </w:pPr>
+      <w:r>
+        <w:rPr>
+          <w:rFonts w:asciiTheme="majorHAnsi" w:hAnsiTheme="majorHAnsi"/>
+          <w:b/>
+          <w:sz w:val="28"/>
+          <w:szCs w:val="28"/>
+        </w:rPr>
+        <w:t xml:space="preserve">JIT compiler: </w:t>
+      </w:r>
+      <w:r>
+        <w:rPr>
+          <w:rFonts w:asciiTheme="majorHAnsi" w:hAnsiTheme="majorHAnsi"/>
+          <w:sz w:val="28"/>
+          <w:szCs w:val="28"/>
+        </w:rPr>
+        <w:t>repeatedly interpreted instructions directly compilter on the fly</w:t>
+      </w:r>
+      <w:r>
+        <w:rPr>
+          <w:rFonts w:asciiTheme="majorHAnsi" w:hAnsiTheme="majorHAnsi"/>
+          <w:sz w:val="28"/>
+          <w:szCs w:val="28"/>
+        </w:rPr>
+        <w:t>.</w:t>
+      </w:r>
+      <w:r>
+        <w:rPr>
+          <w:rFonts w:asciiTheme="majorHAnsi" w:hAnsiTheme="majorHAnsi"/>
+          <w:sz w:val="28"/>
+          <w:szCs w:val="28"/>
+        </w:rPr>
+        <w:t xml:space="preserve"> </w:t>
+      </w:r>
+      <w:r>
+        <w:rPr>
+          <w:rFonts w:asciiTheme="majorHAnsi" w:hAnsiTheme="majorHAnsi"/>
+          <w:sz w:val="28"/>
+          <w:szCs w:val="28"/>
+        </w:rPr>
+        <w:t>The just-in-time compiler comes with the virtual machine and is used optionally. It compiles the bytecode into platform-specific executable code that is immediately executed. Sun Microsystems suggests that it's usually faster to select the JIT compiler option, especially if the method executable is repeatedly reused.</w:t>
+      </w:r>
+    </w:p>
+    <w:p>
+      <w:pPr>
+        <w:pStyle w:val="ListParagraph"/>
+        <w:rPr>
+          <w:rFonts w:asciiTheme="majorHAnsi" w:hAnsiTheme="majorHAnsi"/>
+          <w:b/>
+          <w:sz w:val="28"/>
+          <w:szCs w:val="28"/>
+        </w:rPr>
+      </w:pPr>
+    </w:p>
+    <w:p>
+      <w:pPr>
+        <w:pStyle w:val="ListParagraph"/>
+        <w:rPr>
+          <w:rFonts w:asciiTheme="majorHAnsi" w:hAnsiTheme="majorHAnsi"/>
+          <w:b/>
+          <w:sz w:val="28"/>
+          <w:szCs w:val="28"/>
+        </w:rPr>
+      </w:pPr>
+    </w:p>
+    <w:p>
+      <w:pPr>
+        <w:pStyle w:val="ListParagraph"/>
+        <w:rPr>
+          <w:rFonts w:asciiTheme="majorHAnsi" w:hAnsiTheme="majorHAnsi"/>
+          <w:b/>
+          <w:sz w:val="28"/>
+          <w:szCs w:val="28"/>
+        </w:rPr>
+      </w:pPr>
+    </w:p>
+    <w:p>
+      <w:pPr>
+        <w:pStyle w:val="ListParagraph"/>
+        <w:numPr>
+          <w:ilvl w:val="0"/>
+          <w:numId w:val="6"/>
+        </w:numPr>
+        <w:rPr>
+          <w:rFonts w:asciiTheme="majorHAnsi" w:hAnsiTheme="majorHAnsi"/>
+          <w:b/>
+          <w:color w:val="FF0000"/>
           <w:sz w:val="28"/>
           <w:szCs w:val="28"/>
         </w:rPr>
@@ -1588,11 +1605,166 @@
       <w:r>
         <w:rPr>
           <w:rFonts w:asciiTheme="majorHAnsi" w:hAnsiTheme="majorHAnsi"/>
+          <w:b/>
+          <w:color w:val="FF0000"/>
           <w:sz w:val="28"/>
           <w:szCs w:val="28"/>
         </w:rPr>
         <w:t xml:space="preserve">it helps JIT compiler </w:t>
       </w:r>
+    </w:p>
+    <w:p>
+      <w:pPr>
+        <w:spacing w:before="100" w:beforeAutospacing="1" w:after="100" w:afterAutospacing="1"/>
+        <w:rPr>
+          <w:rFonts w:asciiTheme="majorHAnsi" w:hAnsiTheme="majorHAnsi" w:cs="Times New Roman"/>
+          <w:color w:val="000000"/>
+          <w:sz w:val="28"/>
+          <w:szCs w:val="28"/>
+        </w:rPr>
+      </w:pPr>
+      <w:r>
+        <w:rPr>
+          <w:rFonts w:asciiTheme="majorHAnsi" w:hAnsiTheme="majorHAnsi" w:cs="Times New Roman"/>
+          <w:color w:val="000000"/>
+          <w:sz w:val="28"/>
+          <w:szCs w:val="28"/>
+        </w:rPr>
+        <w:t xml:space="preserve">The -Xprof profiler is the HotSpot profiler. HotSpot works by running Java code in interpreted mode, while running a profiler in parallel. The HotSpot profiler looks for "hot spots" in the code, </w:t>
+      </w:r>
+    </w:p>
+    <w:p>
+      <w:pPr>
+        <w:spacing w:before="100" w:beforeAutospacing="1" w:after="100" w:afterAutospacing="1"/>
+        <w:rPr>
+          <w:rFonts w:asciiTheme="majorHAnsi" w:hAnsiTheme="majorHAnsi" w:cs="Times New Roman"/>
+          <w:color w:val="000000"/>
+          <w:sz w:val="28"/>
+          <w:szCs w:val="28"/>
+        </w:rPr>
+      </w:pPr>
+      <w:proofErr w:type="gramStart"/>
+      <w:r>
+        <w:rPr>
+          <w:rFonts w:asciiTheme="majorHAnsi" w:hAnsiTheme="majorHAnsi" w:cs="Times New Roman"/>
+          <w:color w:val="000000"/>
+          <w:sz w:val="28"/>
+          <w:szCs w:val="28"/>
+        </w:rPr>
+        <w:t>i</w:t>
+      </w:r>
+      <w:proofErr w:type="gramEnd"/>
+      <w:r>
+        <w:rPr>
+          <w:rFonts w:asciiTheme="majorHAnsi" w:hAnsiTheme="majorHAnsi" w:cs="Times New Roman"/>
+          <w:color w:val="000000"/>
+          <w:sz w:val="28"/>
+          <w:szCs w:val="28"/>
+        </w:rPr>
+        <w:t>.e. methods that the JVM spends a significant amount of time running, and then compiles those methods into native generated code.</w:t>
+      </w:r>
+    </w:p>
+    <w:p>
+      <w:pPr>
+        <w:spacing w:before="100" w:beforeAutospacing="1" w:after="100" w:afterAutospacing="1"/>
+        <w:ind w:firstLine="720"/>
+        <w:rPr>
+          <w:rFonts w:asciiTheme="majorHAnsi" w:hAnsiTheme="majorHAnsi" w:cs="Times New Roman"/>
+          <w:color w:val="000000"/>
+          <w:sz w:val="28"/>
+          <w:szCs w:val="28"/>
+        </w:rPr>
+      </w:pPr>
+      <w:r>
+        <w:rPr>
+          <w:rFonts w:asciiTheme="majorHAnsi" w:hAnsiTheme="majorHAnsi" w:cs="Times New Roman"/>
+          <w:color w:val="000000"/>
+          <w:sz w:val="28"/>
+          <w:szCs w:val="28"/>
+        </w:rPr>
+        <w:t xml:space="preserve">The embedded HotSpot profiler is a specialist low overhead profiler suitable for running alongside the application while not causing too much of an overhead. It does this by being a very very simple profiler, using the lowest overhead techniques available. </w:t>
+      </w:r>
+    </w:p>
+    <w:p>
+      <w:pPr>
+        <w:spacing w:before="100" w:beforeAutospacing="1" w:after="100" w:afterAutospacing="1"/>
+        <w:ind w:firstLine="720"/>
+        <w:rPr>
+          <w:rFonts w:asciiTheme="majorHAnsi" w:hAnsiTheme="majorHAnsi" w:cs="Times New Roman"/>
+          <w:color w:val="000000"/>
+          <w:sz w:val="28"/>
+          <w:szCs w:val="28"/>
+        </w:rPr>
+      </w:pPr>
+      <w:r>
+        <w:rPr>
+          <w:rFonts w:asciiTheme="majorHAnsi" w:hAnsiTheme="majorHAnsi" w:cs="Times New Roman"/>
+          <w:color w:val="000000"/>
+          <w:sz w:val="28"/>
+          <w:szCs w:val="28"/>
+        </w:rPr>
+        <w:t>Firstly it samples the runtime stack (the methods currently being run) at regular intervals. In order to make this sampling have minimal impact, the interval between samples being taken is not too short. But much more importantly, unlike most stack sampling profilers, the stack is not "walked", i.e. the elements on the stack are not identified in full. Instead only the topmost element of the runtime stack is identified, i.e. the method in which code is being executed at the sample time.</w:t>
+      </w:r>
+    </w:p>
+    <w:p>
+      <w:pPr>
+        <w:spacing w:before="100" w:beforeAutospacing="1" w:after="100" w:afterAutospacing="1"/>
+        <w:rPr>
+          <w:rFonts w:asciiTheme="majorHAnsi" w:hAnsiTheme="majorHAnsi" w:cs="Times New Roman"/>
+          <w:color w:val="000000"/>
+          <w:sz w:val="28"/>
+          <w:szCs w:val="28"/>
+        </w:rPr>
+      </w:pPr>
+      <w:r>
+        <w:rPr>
+          <w:rFonts w:asciiTheme="majorHAnsi" w:hAnsiTheme="majorHAnsi" w:cs="Times New Roman"/>
+          <w:color w:val="000000"/>
+          <w:sz w:val="28"/>
+          <w:szCs w:val="28"/>
+        </w:rPr>
+        <w:t xml:space="preserve">This sampling of the topmost runtime stack element is sufficient to identify which methods need to be compiled into native code. Basically, </w:t>
+      </w:r>
+      <w:r>
+        <w:rPr>
+          <w:rFonts w:asciiTheme="majorHAnsi" w:hAnsiTheme="majorHAnsi" w:cs="Times New Roman"/>
+          <w:b/>
+          <w:color w:val="000000"/>
+          <w:sz w:val="28"/>
+          <w:szCs w:val="28"/>
+        </w:rPr>
+        <w:t xml:space="preserve">if any method is found to be at the top of the stack more than a few times, </w:t>
+      </w:r>
+      <w:r>
+        <w:rPr>
+          <w:rFonts w:asciiTheme="majorHAnsi" w:hAnsiTheme="majorHAnsi" w:cs="Times New Roman"/>
+          <w:color w:val="000000"/>
+          <w:sz w:val="28"/>
+          <w:szCs w:val="28"/>
+        </w:rPr>
+        <w:t xml:space="preserve">then the application can probably benefit from having that method compiled. Simple, </w:t>
+      </w:r>
+      <w:r>
+        <w:rPr>
+          <w:rFonts w:asciiTheme="majorHAnsi" w:hAnsiTheme="majorHAnsi" w:cs="Times New Roman"/>
+          <w:color w:val="000000"/>
+          <w:sz w:val="28"/>
+          <w:szCs w:val="28"/>
+        </w:rPr>
+        <w:t>but powerful</w:t>
+      </w:r>
+    </w:p>
+    <w:p>
+      <w:pPr>
+        <w:pStyle w:val="ListParagraph"/>
+        <w:rPr>
+          <w:rFonts w:asciiTheme="majorHAnsi" w:hAnsiTheme="majorHAnsi"/>
+          <w:b/>
+          <w:color w:val="FF0000"/>
+          <w:sz w:val="28"/>
+          <w:szCs w:val="28"/>
+        </w:rPr>
+      </w:pPr>
     </w:p>
     <w:p>
       <w:pPr>
@@ -8231,8 +8403,6 @@
           <w:szCs w:val="28"/>
         </w:rPr>
       </w:pPr>
-      <w:bookmarkStart w:id="0" w:name="_GoBack"/>
-      <w:bookmarkEnd w:id="0"/>
       <w:r>
         <w:rPr>
           <w:rFonts w:asciiTheme="majorHAnsi" w:hAnsiTheme="majorHAnsi"/>
@@ -9378,6 +9548,8 @@
           <w:szCs w:val="28"/>
         </w:rPr>
       </w:pPr>
+      <w:bookmarkStart w:id="0" w:name="_GoBack"/>
+      <w:bookmarkEnd w:id="0"/>
     </w:p>
     <w:p>
       <w:pPr>
@@ -9950,8 +10122,8 @@
   <w:abstractNum w:abstractNumId="5">
     <w:nsid w:val="113265D1"/>
     <w:multiLevelType w:val="hybridMultilevel"/>
-    <w:tmpl w:val="80C0ED2E"/>
-    <w:lvl w:ilvl="0" w:tplc="833C2420">
+    <w:tmpl w:val="C3C25F64"/>
+    <w:lvl w:ilvl="0" w:tplc="0656898C">
       <w:start w:val="1"/>
       <w:numFmt w:val="decimal"/>
       <w:lvlText w:val="%1."/>
@@ -9962,6 +10134,7 @@
       <w:rPr>
         <w:rFonts w:hint="default"/>
         <w:b/>
+        <w:color w:val="auto"/>
       </w:rPr>
     </w:lvl>
     <w:lvl w:ilvl="1" w:tplc="04090019" w:tentative="1">

</xml_diff>